<commit_message>
2nd commit - 26/5/2024
</commit_message>
<xml_diff>
--- a/Essential Statistics for Data Analysis.docx
+++ b/Essential Statistics for Data Analysis.docx
@@ -28,6 +28,7 @@
       </w:pPr>
       <w:r>
         <w:rPr>
+          <w:noProof/>
           <w:lang w:eastAsia="en-IN"/>
         </w:rPr>
         <w:drawing>
@@ -291,6 +292,7 @@
         <w:rPr>
           <w:b/>
           <w:bCs/>
+          <w:noProof/>
           <w:lang w:eastAsia="en-IN"/>
         </w:rPr>
         <w:drawing>
@@ -427,6 +429,7 @@
       </w:pPr>
       <w:r>
         <w:rPr>
+          <w:noProof/>
           <w:lang w:eastAsia="en-IN"/>
         </w:rPr>
         <w:drawing>
@@ -524,6 +527,7 @@
       </w:pPr>
       <w:r>
         <w:rPr>
+          <w:noProof/>
           <w:lang w:eastAsia="en-IN"/>
         </w:rPr>
         <w:drawing>
@@ -565,10 +569,290 @@
     </w:p>
     <w:p>
       <w:pPr>
-        <w:rPr>
-          <w:lang w:eastAsia="en-IN"/>
-        </w:rPr>
-      </w:pPr>
+        <w:pStyle w:val="Heading3"/>
+        <w:rPr>
+          <w:lang w:eastAsia="en-IN"/>
+        </w:rPr>
+      </w:pPr>
+      <w:r>
+        <w:rPr>
+          <w:lang w:eastAsia="en-IN"/>
+        </w:rPr>
+        <w:t xml:space="preserve">Types of descriptive </w:t>
+      </w:r>
+      <w:r>
+        <w:rPr>
+          <w:lang w:eastAsia="en-IN"/>
+        </w:rPr>
+        <w:t>statistics</w:t>
+      </w:r>
+    </w:p>
+    <w:p>
+      <w:pPr>
+        <w:pStyle w:val="ListParagraph"/>
+        <w:numPr>
+          <w:ilvl w:val="0"/>
+          <w:numId w:val="4"/>
+        </w:numPr>
+        <w:rPr>
+          <w:lang w:eastAsia="en-IN"/>
+        </w:rPr>
+      </w:pPr>
+      <w:r>
+        <w:rPr>
+          <w:lang w:eastAsia="en-IN"/>
+        </w:rPr>
+        <w:t xml:space="preserve">Distribution </w:t>
+      </w:r>
+    </w:p>
+    <w:p>
+      <w:pPr>
+        <w:pStyle w:val="ListParagraph"/>
+        <w:numPr>
+          <w:ilvl w:val="0"/>
+          <w:numId w:val="4"/>
+        </w:numPr>
+        <w:rPr>
+          <w:lang w:eastAsia="en-IN"/>
+        </w:rPr>
+      </w:pPr>
+      <w:r>
+        <w:rPr>
+          <w:lang w:eastAsia="en-IN"/>
+        </w:rPr>
+        <w:t>Central Tendency</w:t>
+      </w:r>
+    </w:p>
+    <w:p>
+      <w:pPr>
+        <w:pStyle w:val="ListParagraph"/>
+        <w:numPr>
+          <w:ilvl w:val="0"/>
+          <w:numId w:val="4"/>
+        </w:numPr>
+        <w:rPr>
+          <w:lang w:eastAsia="en-IN"/>
+        </w:rPr>
+      </w:pPr>
+      <w:r>
+        <w:rPr>
+          <w:lang w:eastAsia="en-IN"/>
+        </w:rPr>
+        <w:t>Variability</w:t>
+      </w:r>
+    </w:p>
+    <w:p>
+      <w:pPr>
+        <w:pStyle w:val="ListParagraph"/>
+        <w:rPr>
+          <w:lang w:eastAsia="en-IN"/>
+        </w:rPr>
+      </w:pPr>
+      <w:r>
+        <w:rPr>
+          <w:lang w:eastAsia="en-IN"/>
+        </w:rPr>
+        <w:drawing>
+          <wp:inline distT="0" distB="0" distL="0" distR="0" wp14:anchorId="24FA7CD3" wp14:editId="6180AA7B">
+            <wp:extent cx="5435600" cy="2509018"/>
+            <wp:effectExtent l="0" t="0" r="0" b="5715"/>
+            <wp:docPr id="25460688" name="Picture 1" descr="A screenshot of a computer&#10;&#10;Description automatically generated"/>
+            <wp:cNvGraphicFramePr>
+              <a:graphicFrameLocks xmlns:a="http://schemas.openxmlformats.org/drawingml/2006/main" noChangeAspect="1"/>
+            </wp:cNvGraphicFramePr>
+            <a:graphic xmlns:a="http://schemas.openxmlformats.org/drawingml/2006/main">
+              <a:graphicData uri="http://schemas.openxmlformats.org/drawingml/2006/picture">
+                <pic:pic xmlns:pic="http://schemas.openxmlformats.org/drawingml/2006/picture">
+                  <pic:nvPicPr>
+                    <pic:cNvPr id="25460688" name="Picture 1" descr="A screenshot of a computer&#10;&#10;Description automatically generated"/>
+                    <pic:cNvPicPr/>
+                  </pic:nvPicPr>
+                  <pic:blipFill>
+                    <a:blip r:embed="rId10"/>
+                    <a:stretch>
+                      <a:fillRect/>
+                    </a:stretch>
+                  </pic:blipFill>
+                  <pic:spPr>
+                    <a:xfrm>
+                      <a:off x="0" y="0"/>
+                      <a:ext cx="5461707" cy="2521069"/>
+                    </a:xfrm>
+                    <a:prstGeom prst="rect">
+                      <a:avLst/>
+                    </a:prstGeom>
+                  </pic:spPr>
+                </pic:pic>
+              </a:graphicData>
+            </a:graphic>
+          </wp:inline>
+        </w:drawing>
+      </w:r>
+    </w:p>
+    <w:p>
+      <w:pPr>
+        <w:pStyle w:val="ListParagraph"/>
+        <w:rPr>
+          <w:lang w:eastAsia="en-IN"/>
+        </w:rPr>
+      </w:pPr>
+      <w:r>
+        <w:rPr>
+          <w:lang w:eastAsia="en-IN"/>
+        </w:rPr>
+        <w:lastRenderedPageBreak/>
+        <w:drawing>
+          <wp:inline distT="0" distB="0" distL="0" distR="0" wp14:anchorId="4DD825F5" wp14:editId="34E93F2A">
+            <wp:extent cx="5327650" cy="2807375"/>
+            <wp:effectExtent l="0" t="0" r="6350" b="0"/>
+            <wp:docPr id="1773121588" name="Picture 1" descr="A screenshot of a computer&#10;&#10;Description automatically generated"/>
+            <wp:cNvGraphicFramePr>
+              <a:graphicFrameLocks xmlns:a="http://schemas.openxmlformats.org/drawingml/2006/main" noChangeAspect="1"/>
+            </wp:cNvGraphicFramePr>
+            <a:graphic xmlns:a="http://schemas.openxmlformats.org/drawingml/2006/main">
+              <a:graphicData uri="http://schemas.openxmlformats.org/drawingml/2006/picture">
+                <pic:pic xmlns:pic="http://schemas.openxmlformats.org/drawingml/2006/picture">
+                  <pic:nvPicPr>
+                    <pic:cNvPr id="1773121588" name="Picture 1" descr="A screenshot of a computer&#10;&#10;Description automatically generated"/>
+                    <pic:cNvPicPr/>
+                  </pic:nvPicPr>
+                  <pic:blipFill>
+                    <a:blip r:embed="rId11"/>
+                    <a:stretch>
+                      <a:fillRect/>
+                    </a:stretch>
+                  </pic:blipFill>
+                  <pic:spPr>
+                    <a:xfrm>
+                      <a:off x="0" y="0"/>
+                      <a:ext cx="5333440" cy="2810426"/>
+                    </a:xfrm>
+                    <a:prstGeom prst="rect">
+                      <a:avLst/>
+                    </a:prstGeom>
+                  </pic:spPr>
+                </pic:pic>
+              </a:graphicData>
+            </a:graphic>
+          </wp:inline>
+        </w:drawing>
+      </w:r>
+    </w:p>
+    <w:p>
+      <w:pPr>
+        <w:pStyle w:val="ListParagraph"/>
+        <w:rPr>
+          <w:lang w:eastAsia="en-IN"/>
+        </w:rPr>
+      </w:pPr>
+      <w:r>
+        <w:rPr>
+          <w:lang w:eastAsia="en-IN"/>
+        </w:rPr>
+        <w:t>Ctrl + Shift + down arrow = select entire range</w:t>
+      </w:r>
+    </w:p>
+    <w:p>
+      <w:pPr>
+        <w:pStyle w:val="ListParagraph"/>
+        <w:rPr>
+          <w:lang w:eastAsia="en-IN"/>
+        </w:rPr>
+      </w:pPr>
+      <w:r>
+        <w:rPr>
+          <w:lang w:eastAsia="en-IN"/>
+        </w:rPr>
+        <w:t>Ctrl + backspace = go back up</w:t>
+      </w:r>
+    </w:p>
+    <w:p>
+      <w:pPr>
+        <w:pStyle w:val="ListParagraph"/>
+        <w:rPr>
+          <w:lang w:eastAsia="en-IN"/>
+        </w:rPr>
+      </w:pPr>
+      <w:r>
+        <w:rPr>
+          <w:lang w:eastAsia="en-IN"/>
+        </w:rPr>
+        <w:t>F4 to fix range $</w:t>
+      </w:r>
+    </w:p>
+    <w:p>
+      <w:pPr>
+        <w:pStyle w:val="ListParagraph"/>
+        <w:rPr>
+          <w:lang w:eastAsia="en-IN"/>
+        </w:rPr>
+      </w:pPr>
+      <w:r>
+        <w:rPr>
+          <w:lang w:eastAsia="en-IN"/>
+        </w:rPr>
+        <w:t>SORT(UNIQUE(B6:B100))</w:t>
+      </w:r>
+      <w:r>
+        <w:rPr>
+          <w:lang w:eastAsia="en-IN"/>
+        </w:rPr>
+        <w:t xml:space="preserve"> – </w:t>
+      </w:r>
+      <w:r>
+        <w:rPr>
+          <w:color w:val="FF0000"/>
+          <w:lang w:eastAsia="en-IN"/>
+        </w:rPr>
+        <w:t>Dynamic</w:t>
+      </w:r>
+      <w:r>
+        <w:rPr>
+          <w:color w:val="FF0000"/>
+          <w:lang w:eastAsia="en-IN"/>
+        </w:rPr>
+        <w:t xml:space="preserve"> Exce</w:t>
+      </w:r>
+      <w:r>
+        <w:rPr>
+          <w:color w:val="FF0000"/>
+          <w:lang w:eastAsia="en-IN"/>
+        </w:rPr>
+        <w:t>l</w:t>
+      </w:r>
+      <w:r>
+        <w:rPr>
+          <w:color w:val="FF0000"/>
+          <w:lang w:eastAsia="en-IN"/>
+        </w:rPr>
+        <w:t xml:space="preserve"> fn </w:t>
+      </w:r>
+      <w:r>
+        <w:rPr>
+          <w:lang w:eastAsia="en-IN"/>
+        </w:rPr>
+        <w:t xml:space="preserve">(Excel </w:t>
+      </w:r>
+      <w:r>
+        <w:rPr>
+          <w:lang w:eastAsia="en-IN"/>
+        </w:rPr>
+        <w:t>365) – Gets unique values and sorts them from the given range</w:t>
+      </w:r>
+    </w:p>
+    <w:p>
+      <w:pPr>
+        <w:pStyle w:val="ListParagraph"/>
+        <w:rPr>
+          <w:lang w:eastAsia="en-IN"/>
+        </w:rPr>
+      </w:pPr>
+      <w:r>
+        <w:rPr>
+          <w:lang w:eastAsia="en-IN"/>
+        </w:rPr>
+        <w:t># Symbol - Dynamic Excel fn – selects the entire range</w:t>
+      </w:r>
     </w:p>
     <w:sectPr>
       <w:pgSz w:w="11906" w:h="16838"/>
@@ -895,6 +1179,95 @@
       </w:rPr>
     </w:lvl>
   </w:abstractNum>
+  <w:abstractNum w:abstractNumId="3" w15:restartNumberingAfterBreak="0">
+    <w:nsid w:val="743D0779"/>
+    <w:multiLevelType w:val="hybridMultilevel"/>
+    <w:tmpl w:val="1A42D7C0"/>
+    <w:lvl w:ilvl="0" w:tplc="4009000F">
+      <w:start w:val="1"/>
+      <w:numFmt w:val="decimal"/>
+      <w:lvlText w:val="%1."/>
+      <w:lvlJc w:val="left"/>
+      <w:pPr>
+        <w:ind w:left="720" w:hanging="360"/>
+      </w:pPr>
+      <w:rPr>
+        <w:rFonts w:hint="default"/>
+      </w:rPr>
+    </w:lvl>
+    <w:lvl w:ilvl="1" w:tplc="40090019" w:tentative="1">
+      <w:start w:val="1"/>
+      <w:numFmt w:val="lowerLetter"/>
+      <w:lvlText w:val="%2."/>
+      <w:lvlJc w:val="left"/>
+      <w:pPr>
+        <w:ind w:left="1440" w:hanging="360"/>
+      </w:pPr>
+    </w:lvl>
+    <w:lvl w:ilvl="2" w:tplc="4009001B" w:tentative="1">
+      <w:start w:val="1"/>
+      <w:numFmt w:val="lowerRoman"/>
+      <w:lvlText w:val="%3."/>
+      <w:lvlJc w:val="right"/>
+      <w:pPr>
+        <w:ind w:left="2160" w:hanging="180"/>
+      </w:pPr>
+    </w:lvl>
+    <w:lvl w:ilvl="3" w:tplc="4009000F" w:tentative="1">
+      <w:start w:val="1"/>
+      <w:numFmt w:val="decimal"/>
+      <w:lvlText w:val="%4."/>
+      <w:lvlJc w:val="left"/>
+      <w:pPr>
+        <w:ind w:left="2880" w:hanging="360"/>
+      </w:pPr>
+    </w:lvl>
+    <w:lvl w:ilvl="4" w:tplc="40090019" w:tentative="1">
+      <w:start w:val="1"/>
+      <w:numFmt w:val="lowerLetter"/>
+      <w:lvlText w:val="%5."/>
+      <w:lvlJc w:val="left"/>
+      <w:pPr>
+        <w:ind w:left="3600" w:hanging="360"/>
+      </w:pPr>
+    </w:lvl>
+    <w:lvl w:ilvl="5" w:tplc="4009001B" w:tentative="1">
+      <w:start w:val="1"/>
+      <w:numFmt w:val="lowerRoman"/>
+      <w:lvlText w:val="%6."/>
+      <w:lvlJc w:val="right"/>
+      <w:pPr>
+        <w:ind w:left="4320" w:hanging="180"/>
+      </w:pPr>
+    </w:lvl>
+    <w:lvl w:ilvl="6" w:tplc="4009000F" w:tentative="1">
+      <w:start w:val="1"/>
+      <w:numFmt w:val="decimal"/>
+      <w:lvlText w:val="%7."/>
+      <w:lvlJc w:val="left"/>
+      <w:pPr>
+        <w:ind w:left="5040" w:hanging="360"/>
+      </w:pPr>
+    </w:lvl>
+    <w:lvl w:ilvl="7" w:tplc="40090019" w:tentative="1">
+      <w:start w:val="1"/>
+      <w:numFmt w:val="lowerLetter"/>
+      <w:lvlText w:val="%8."/>
+      <w:lvlJc w:val="left"/>
+      <w:pPr>
+        <w:ind w:left="5760" w:hanging="360"/>
+      </w:pPr>
+    </w:lvl>
+    <w:lvl w:ilvl="8" w:tplc="4009001B" w:tentative="1">
+      <w:start w:val="1"/>
+      <w:numFmt w:val="lowerRoman"/>
+      <w:lvlText w:val="%9."/>
+      <w:lvlJc w:val="right"/>
+      <w:pPr>
+        <w:ind w:left="6480" w:hanging="180"/>
+      </w:pPr>
+    </w:lvl>
+  </w:abstractNum>
   <w:num w:numId="1" w16cid:durableId="100150926">
     <w:abstractNumId w:val="2"/>
   </w:num>
@@ -903,6 +1276,9 @@
   </w:num>
   <w:num w:numId="3" w16cid:durableId="989215746">
     <w:abstractNumId w:val="0"/>
+  </w:num>
+  <w:num w:numId="4" w16cid:durableId="1797723200">
+    <w:abstractNumId w:val="3"/>
   </w:num>
 </w:numbering>
 </file>

</xml_diff>